<commit_message>
modify vxworks_usb.docx,add tmp file hello_world.c
</commit_message>
<xml_diff>
--- a/vxworks/Vxworks_usb.docx
+++ b/vxworks/Vxworks_usb.docx
@@ -42,74 +42,15 @@
           <w:szCs w:val="27"/>
           <w:lang w:val="en-US" w:eastAsia="zh-CN"/>
         </w:rPr>
-        <w:t>.</w:t>
-      </w:r>
-      <w:r>
-        <w:rPr>
-          <w:rFonts w:ascii="宋体" w:hAnsi="宋体" w:eastAsia="宋体" w:cs="宋体"/>
-          <w:sz w:val="27"/>
-          <w:szCs w:val="27"/>
-        </w:rPr>
-        <w:t>Mpc8379的USB模块采用的是DR，它的寄存器和</w:t>
-      </w:r>
-      <w:r>
-        <w:rPr>
-          <w:rFonts w:ascii="宋体" w:hAnsi="宋体" w:eastAsia="宋体" w:cs="宋体"/>
-          <w:b/>
-          <w:color w:val="DF3434"/>
-          <w:sz w:val="27"/>
-          <w:szCs w:val="27"/>
-        </w:rPr>
-        <w:fldChar w:fldCharType="begin"/>
-      </w:r>
-      <w:r>
-        <w:rPr>
-          <w:rFonts w:ascii="宋体" w:hAnsi="宋体" w:eastAsia="宋体" w:cs="宋体"/>
-          <w:b/>
-          <w:color w:val="DF3434"/>
-          <w:sz w:val="27"/>
-          <w:szCs w:val="27"/>
-        </w:rPr>
-        <w:instrText xml:space="preserve"> HYPERLINK "http://lib.csdn.net/base/datastructure" \o "算法与数据结构知识库" \t "http://blog.csdn.net/juana1/article/details/_blank" </w:instrText>
-      </w:r>
-      <w:r>
-        <w:rPr>
-          <w:rFonts w:ascii="宋体" w:hAnsi="宋体" w:eastAsia="宋体" w:cs="宋体"/>
-          <w:b/>
-          <w:color w:val="DF3434"/>
-          <w:sz w:val="27"/>
-          <w:szCs w:val="27"/>
-        </w:rPr>
-        <w:fldChar w:fldCharType="separate"/>
-      </w:r>
-      <w:r>
-        <w:rPr>
-          <w:rStyle w:val="7"/>
-          <w:rFonts w:ascii="宋体" w:hAnsi="宋体" w:eastAsia="宋体" w:cs="宋体"/>
-          <w:b/>
-          <w:color w:val="DF3434"/>
-          <w:sz w:val="27"/>
-          <w:szCs w:val="27"/>
-        </w:rPr>
-        <w:t>数据结构</w:t>
-      </w:r>
-      <w:r>
-        <w:rPr>
-          <w:rFonts w:ascii="宋体" w:hAnsi="宋体" w:eastAsia="宋体" w:cs="宋体"/>
-          <w:b/>
-          <w:color w:val="DF3434"/>
-          <w:sz w:val="27"/>
-          <w:szCs w:val="27"/>
-        </w:rPr>
-        <w:fldChar w:fldCharType="end"/>
-      </w:r>
-      <w:r>
-        <w:rPr>
-          <w:rFonts w:ascii="宋体" w:hAnsi="宋体" w:eastAsia="宋体" w:cs="宋体"/>
-          <w:sz w:val="27"/>
-          <w:szCs w:val="27"/>
-        </w:rPr>
-        <w:t>均基于Intel的EHCI(Enhanced Host Controller Interface Specification for Universal Serial Bus)，DR模块可以充当USB总线上的主机、外设、以及支持便携式On-The-</w:t>
+        <w:t>.D</w:t>
+      </w:r>
+      <w:r>
+        <w:rPr>
+          <w:rFonts w:ascii="宋体" w:hAnsi="宋体" w:eastAsia="宋体" w:cs="宋体"/>
+          <w:sz w:val="27"/>
+          <w:szCs w:val="27"/>
+        </w:rPr>
+        <w:t>R模块可以充当USB总线上的主机、外设、以及支持便携式On-The-</w:t>
       </w:r>
       <w:r>
         <w:rPr>
@@ -689,7 +630,41 @@
           <w:sz w:val="27"/>
           <w:szCs w:val="27"/>
         </w:rPr>
-        <w:t>再初始化EHCI、OHCI、UHCI控制 器，在usbTool中，这个过程叫做Attach，用于初始化hcd并注册到vxBus。先后调用usbxhcdInit和vxbUsbxhciRegister两个函数，前者的使用过程实际上就是调用usbHstHCDRegister，将HCD注册到USBD中，这里涉及 到一个结构体USBHST_HC_DRIVER，它包含了HCD的函数指针，在HCD初始化时会将它传给USBD，后者利用这些指针和HCD进行通信。该结构体定义如下：</w:t>
+        <w:t>再初始化EHCI、OHCI、UHCI控制 器，在usbTool中，这个过程叫做Attach，用于初始化hcd并注册到vxBus。先后调用usb</w:t>
+      </w:r>
+      <w:r>
+        <w:rPr>
+          <w:rFonts w:hint="eastAsia" w:ascii="宋体" w:hAnsi="宋体" w:eastAsia="宋体" w:cs="宋体"/>
+          <w:sz w:val="27"/>
+          <w:szCs w:val="27"/>
+          <w:lang w:val="en-US" w:eastAsia="zh-CN"/>
+        </w:rPr>
+        <w:t>(E/O/U)</w:t>
+      </w:r>
+      <w:r>
+        <w:rPr>
+          <w:rFonts w:ascii="宋体" w:hAnsi="宋体" w:eastAsia="宋体" w:cs="宋体"/>
+          <w:sz w:val="27"/>
+          <w:szCs w:val="27"/>
+        </w:rPr>
+        <w:t>hcdInit和vxbUsb</w:t>
+      </w:r>
+      <w:r>
+        <w:rPr>
+          <w:rFonts w:hint="eastAsia" w:ascii="宋体" w:hAnsi="宋体" w:eastAsia="宋体" w:cs="宋体"/>
+          <w:sz w:val="27"/>
+          <w:szCs w:val="27"/>
+          <w:lang w:val="en-US" w:eastAsia="zh-CN"/>
+        </w:rPr>
+        <w:t>(E/O/U)</w:t>
+      </w:r>
+      <w:r>
+        <w:rPr>
+          <w:rFonts w:ascii="宋体" w:hAnsi="宋体" w:eastAsia="宋体" w:cs="宋体"/>
+          <w:sz w:val="27"/>
+          <w:szCs w:val="27"/>
+        </w:rPr>
+        <w:t>hciRegister两个函数，前者的使用过程实际上就是调用usbHstHCDRegister，将HCD注册到USBD中，这里涉及到一个结构体USBHST_HC_DRIVER，它包含了HCD的函数指针，在HCD初始化时会将它传给USBD，后者利用这些指针和HCD进行通信。该结构体定义如下：</w:t>
       </w:r>
     </w:p>
     <w:p>
@@ -960,6 +935,15 @@
         </w:rPr>
         <w:t>1、根据选择的组件将USB host控制器注册到vxBus。该过程是vxBus发现控制器设备并执行特定的vxBus初始化操作，调用函数为vxbUsbControllerRegister，</w:t>
       </w:r>
+      <w:r>
+        <w:rPr>
+          <w:rFonts w:hint="eastAsia" w:ascii="宋体" w:hAnsi="宋体" w:eastAsia="宋体" w:cs="宋体"/>
+          <w:sz w:val="27"/>
+          <w:szCs w:val="27"/>
+          <w:lang w:val="en-US" w:eastAsia="zh-CN"/>
+        </w:rPr>
+        <w:t>(不存在该函数，但是存在vxbUsbEhciRegister、vxbUsbOhciRegister 、vxbUsbUhciRegister。)</w:t>
+      </w:r>
     </w:p>
     <w:p>
       <w:pPr>
@@ -3912,25 +3896,7 @@
           <w:szCs w:val="27"/>
           <w:lang w:eastAsia="zh-CN"/>
         </w:rPr>
-        <w:t>必须至少调用一次函数usbdInitialize()。</w:t>
-      </w:r>
-      <w:r>
-        <w:rPr>
-          <w:rFonts w:hint="eastAsia"/>
-          <w:sz w:val="27"/>
-          <w:szCs w:val="27"/>
-          <w:lang w:val="en-US" w:eastAsia="zh-CN"/>
-        </w:rPr>
-        <w:t>(通常在Vxworks系统启动时已经调用过了该函数，在其他的设备模块中是不是不需要再调用该函数？)</w:t>
-      </w:r>
-      <w:r>
-        <w:rPr>
-          <w:rFonts w:hint="eastAsia"/>
-          <w:sz w:val="27"/>
-          <w:szCs w:val="27"/>
-          <w:lang w:eastAsia="zh-CN"/>
-        </w:rPr>
-        <w:t>在一个给定的系统中，usbdlnifialize()初始化内部USBD数据结构，并依次调用 其它USB驱动栈模块的入口。usbdinitialize()可以在启动时调用一次，也可以对每一个设备各调用一次。USBD 自己记录了调用usbdInitialize()(?+?)和usbdShutDown()(?-?)的次数。只有大于等于1时才是真正初始化了，而等于 0是关闭了。</w:t>
+        <w:t>必须至少调用一次函数usbdInitialize()。在一个给定的系统中，usbdlnifialize()初始化内部USBD数据结构，并依次调用其它USB驱动栈模块的入口。usbdinitialize()可以在启动时调用一次，也可对每一个设备各调用一次。USBD自己记录了调用usbdInitialize()和usbdShutDown()的次数。只有大于等于1时才是真正初始化了，而等于0是关闭了。</w:t>
       </w:r>
     </w:p>
     <w:p>
@@ -3959,27 +3925,7 @@
           <w:szCs w:val="27"/>
           <w:lang w:eastAsia="zh-CN"/>
         </w:rPr>
-        <w:t>用USBD 的</w:t>
-      </w:r>
-      <w:r>
-        <w:rPr>
-          <w:rFonts w:hint="eastAsia"/>
-          <w:strike/>
-          <w:dstrike w:val="0"/>
-          <w:sz w:val="27"/>
-          <w:szCs w:val="27"/>
-          <w:lang w:eastAsia="zh-CN"/>
-        </w:rPr>
-        <w:t>lisbdHedAttaeh()</w:t>
-      </w:r>
-      <w:r>
-        <w:rPr>
-          <w:rFonts w:hint="eastAsia"/>
-          <w:sz w:val="27"/>
-          <w:szCs w:val="27"/>
-          <w:lang w:eastAsia="zh-CN"/>
-        </w:rPr>
-        <w:t>（没有找到该函数，但是</w:t>
+        <w:t>用USBD的</w:t>
       </w:r>
       <w:r>
         <w:rPr>
@@ -3987,9 +3933,18 @@
           <w:color w:val="FF0000"/>
           <w:sz w:val="27"/>
           <w:szCs w:val="27"/>
-          <w:lang w:eastAsia="zh-CN"/>
-        </w:rPr>
-        <w:t>存在</w:t>
+          <w:lang w:val="en-US" w:eastAsia="zh-CN"/>
+        </w:rPr>
+        <w:t>usbdHcdAttach函数</w:t>
+      </w:r>
+      <w:r>
+        <w:rPr>
+          <w:rFonts w:hint="eastAsia"/>
+          <w:sz w:val="27"/>
+          <w:szCs w:val="27"/>
+          <w:lang w:eastAsia="zh-CN"/>
+        </w:rPr>
+        <w:t>来把至少一个HCD连接到USBD上。这一过程既可以在VxWorks启动时，也可以在运行时把HCD 连接到USBD上去。</w:t>
       </w:r>
       <w:r>
         <w:rPr>
@@ -3997,25 +3952,6 @@
           <w:color w:val="FF0000"/>
           <w:sz w:val="27"/>
           <w:szCs w:val="27"/>
-          <w:lang w:val="en-US" w:eastAsia="zh-CN"/>
-        </w:rPr>
-        <w:t>usbdDynamicAttachregister函数和usbdHcdAttach函数</w:t>
-      </w:r>
-      <w:r>
-        <w:rPr>
-          <w:rFonts w:hint="eastAsia"/>
-          <w:sz w:val="27"/>
-          <w:szCs w:val="27"/>
-          <w:lang w:eastAsia="zh-CN"/>
-        </w:rPr>
-        <w:t>）函数来把至少一个HCD连接到USBD上。这一过程既可以在VxWorks启动时，也可以在运行时把HCD 连接到USBD 上去。</w:t>
-      </w:r>
-      <w:r>
-        <w:rPr>
-          <w:rFonts w:hint="eastAsia"/>
-          <w:color w:val="FF0000"/>
-          <w:sz w:val="27"/>
-          <w:szCs w:val="27"/>
           <w:lang w:eastAsia="zh-CN"/>
         </w:rPr>
         <w:t>后一种机制可以支持“热插拔”，</w:t>
@@ -4037,6 +3973,7 @@
         <w:keepLines w:val="0"/>
         <w:widowControl/>
         <w:numPr>
+          <w:ilvl w:val="0"/>
           <w:numId w:val="0"/>
         </w:numPr>
         <w:suppressLineNumbers w:val="0"/>
@@ -4065,6 +4002,7 @@
         <w:keepLines w:val="0"/>
         <w:widowControl/>
         <w:numPr>
+          <w:ilvl w:val="0"/>
           <w:numId w:val="0"/>
         </w:numPr>
         <w:suppressLineNumbers w:val="0"/>
@@ -4119,16 +4057,35 @@
           <w:szCs w:val="27"/>
           <w:lang w:eastAsia="zh-CN"/>
         </w:rPr>
-        <w:t>h函数传递HCD执行入口(表HCD_EXEC_FUNC)和HCD连接参数(HCD attach parameter)。USBD用HCD FNC ATYACH 服务请求依次激活HCD的执行入口，传递同样的HCD attach参数。</w:t>
-      </w:r>
-    </w:p>
-    <w:p>
-      <w:pPr>
-        <w:pStyle w:val="3"/>
-        <w:keepNext w:val="0"/>
-        <w:keepLines w:val="0"/>
-        <w:widowControl/>
-        <w:numPr>
+        <w:t>h函数传递HCD执行入口(表HCD_EXEC_FUNC)和HCD连接参数(HCD attach parameter)。USBD用HCD FNC AT</w:t>
+      </w:r>
+      <w:r>
+        <w:rPr>
+          <w:rFonts w:hint="eastAsia"/>
+          <w:sz w:val="27"/>
+          <w:szCs w:val="27"/>
+          <w:lang w:val="en-US" w:eastAsia="zh-CN"/>
+        </w:rPr>
+        <w:t>T</w:t>
+      </w:r>
+      <w:r>
+        <w:rPr>
+          <w:rFonts w:hint="eastAsia"/>
+          <w:sz w:val="27"/>
+          <w:szCs w:val="27"/>
+          <w:lang w:eastAsia="zh-CN"/>
+        </w:rPr>
+        <w:t>ACH 服务请求依次激活HCD的执行入口，传递同样的HCD attach参数。</w:t>
+      </w:r>
+    </w:p>
+    <w:p>
+      <w:pPr>
+        <w:pStyle w:val="3"/>
+        <w:keepNext w:val="0"/>
+        <w:keepLines w:val="0"/>
+        <w:widowControl/>
+        <w:numPr>
+          <w:ilvl w:val="0"/>
           <w:numId w:val="0"/>
         </w:numPr>
         <w:suppressLineNumbers w:val="0"/>
@@ -4211,6 +4168,7 @@
         <w:keepLines w:val="0"/>
         <w:widowControl/>
         <w:numPr>
+          <w:ilvl w:val="0"/>
           <w:numId w:val="0"/>
         </w:numPr>
         <w:suppressLineNumbers w:val="0"/>
@@ -4239,6 +4197,7 @@
         <w:keepLines w:val="0"/>
         <w:widowControl/>
         <w:numPr>
+          <w:ilvl w:val="0"/>
           <w:numId w:val="0"/>
         </w:numPr>
         <w:suppressLineNumbers w:val="0"/>
@@ -4267,6 +4226,7 @@
         <w:keepLines w:val="0"/>
         <w:widowControl/>
         <w:numPr>
+          <w:ilvl w:val="0"/>
           <w:numId w:val="0"/>
         </w:numPr>
         <w:suppressLineNumbers w:val="0"/>
@@ -4295,6 +4255,7 @@
         <w:keepLines w:val="0"/>
         <w:widowControl/>
         <w:numPr>
+          <w:ilvl w:val="0"/>
           <w:numId w:val="0"/>
         </w:numPr>
         <w:suppressLineNumbers w:val="0"/>
@@ -4323,6 +4284,7 @@
         <w:keepLines w:val="0"/>
         <w:widowControl/>
         <w:numPr>
+          <w:ilvl w:val="0"/>
           <w:numId w:val="0"/>
         </w:numPr>
         <w:suppressLineNumbers w:val="0"/>
@@ -4351,6 +4313,7 @@
         <w:keepLines w:val="0"/>
         <w:widowControl/>
         <w:numPr>
+          <w:ilvl w:val="0"/>
           <w:numId w:val="0"/>
         </w:numPr>
         <w:suppressLineNumbers w:val="0"/>
@@ -4379,6 +4342,7 @@
         <w:keepLines w:val="0"/>
         <w:widowControl/>
         <w:numPr>
+          <w:ilvl w:val="0"/>
           <w:numId w:val="0"/>
         </w:numPr>
         <w:suppressLineNumbers w:val="0"/>
@@ -4407,6 +4371,7 @@
         <w:keepLines w:val="0"/>
         <w:widowControl/>
         <w:numPr>
+          <w:ilvl w:val="0"/>
           <w:numId w:val="0"/>
         </w:numPr>
         <w:suppressLineNumbers w:val="0"/>
@@ -4435,6 +4400,7 @@
         <w:keepLines w:val="0"/>
         <w:widowControl/>
         <w:numPr>
+          <w:ilvl w:val="0"/>
           <w:numId w:val="0"/>
         </w:numPr>
         <w:suppressLineNumbers w:val="0"/>
@@ -4463,6 +4429,7 @@
         <w:keepLines w:val="0"/>
         <w:widowControl/>
         <w:numPr>
+          <w:ilvl w:val="0"/>
           <w:numId w:val="0"/>
         </w:numPr>
         <w:suppressLineNumbers w:val="0"/>
@@ -4491,6 +4458,7 @@
         <w:keepLines w:val="0"/>
         <w:widowControl/>
         <w:numPr>
+          <w:ilvl w:val="0"/>
           <w:numId w:val="0"/>
         </w:numPr>
         <w:suppressLineNumbers w:val="0"/>
@@ -4519,6 +4487,7 @@
         <w:keepLines w:val="0"/>
         <w:widowControl/>
         <w:numPr>
+          <w:ilvl w:val="0"/>
           <w:numId w:val="0"/>
         </w:numPr>
         <w:suppressLineNumbers w:val="0"/>
@@ -4547,6 +4516,7 @@
         <w:keepLines w:val="0"/>
         <w:widowControl/>
         <w:numPr>
+          <w:ilvl w:val="0"/>
           <w:numId w:val="0"/>
         </w:numPr>
         <w:suppressLineNumbers w:val="0"/>
@@ -4575,6 +4545,7 @@
         <w:keepLines w:val="0"/>
         <w:widowControl/>
         <w:numPr>
+          <w:ilvl w:val="0"/>
           <w:numId w:val="0"/>
         </w:numPr>
         <w:suppressLineNumbers w:val="0"/>
@@ -4603,6 +4574,7 @@
         <w:keepLines w:val="0"/>
         <w:widowControl/>
         <w:numPr>
+          <w:ilvl w:val="0"/>
           <w:numId w:val="0"/>
         </w:numPr>
         <w:suppressLineNumbers w:val="0"/>
@@ -4631,6 +4603,7 @@
         <w:keepLines w:val="0"/>
         <w:widowControl/>
         <w:numPr>
+          <w:ilvl w:val="0"/>
           <w:numId w:val="0"/>
         </w:numPr>
         <w:suppressLineNumbers w:val="0"/>
@@ -4659,6 +4632,7 @@
         <w:keepLines w:val="0"/>
         <w:widowControl/>
         <w:numPr>
+          <w:ilvl w:val="0"/>
           <w:numId w:val="0"/>
         </w:numPr>
         <w:suppressLineNumbers w:val="0"/>
@@ -4687,6 +4661,7 @@
         <w:keepLines w:val="0"/>
         <w:widowControl/>
         <w:numPr>
+          <w:ilvl w:val="0"/>
           <w:numId w:val="0"/>
         </w:numPr>
         <w:suppressLineNumbers w:val="0"/>
@@ -4751,6 +4726,7 @@
         <w:keepLines w:val="0"/>
         <w:widowControl/>
         <w:numPr>
+          <w:ilvl w:val="0"/>
           <w:numId w:val="0"/>
         </w:numPr>
         <w:suppressLineNumbers w:val="0"/>
@@ -4779,6 +4755,7 @@
         <w:keepLines w:val="0"/>
         <w:widowControl/>
         <w:numPr>
+          <w:ilvl w:val="0"/>
           <w:numId w:val="0"/>
         </w:numPr>
         <w:suppressLineNumbers w:val="0"/>
@@ -4826,7 +4803,7 @@
           <w:szCs w:val="27"/>
           <w:lang w:eastAsia="zh-CN"/>
         </w:rPr>
-        <w:t>对每一个连接到USBD 的主控制器，例如插入或拔出设备，USBD都会产生一个总线任务，来监控总线事件。一般情况下，这些任务是休眠的(不消耗CPU)，只有当USB hub报告它的一个端口有变化时，它们才被唤醒。每一个USBD总线任务有VxWorks任务名：UsbdBus。 虽然HCD委托USBD来管理，但有可能HCD 亲自监视主控制器事件。例如WindRiver提供了UHCI和OHCI的HCD来创造这样的任务。对于WindRiver的UHCI模块 (usbHcdUheiLib)，后台任务只是被周期地唤醒，目的是为了检查超时IRP(用一个中断来通知OHCI根hub发生改变)。用以在USBD和USB之问进行通信的client模块，除了调用usbdlnitialize()外，必须调用usbClientRegister() 使其在USBD注册。当一个client注册到USBD时，USBD把每一个以后将要用到的client的数据结构定位，并跟踪那个client的请求。对于每一个client，在client注册过程中，USBD还创建了一个callback任务。在成功注册client后，USBD返回一个句柄 USBD_CLIENT_HANDLE。以下对USBD的调用，将会用到这个句柄。当所有句柄都不需要时，可以调用 usbdClientUnregister()来释放每一个client的数据结构和callback任务。注意：此时所有client要求的任务都会被 取消。例如：注册一个叫USBD_TEST的client，再注销。</w:t>
+        <w:t>对每一个连接到USBD 的主控制器，例如插入或拔出设备，USBD都会产生一个总线任务，来监控总线事件。一般情况下，这些任务是休眠的(不消耗CPU)，只有当USB hub报告它的一个端口有变化时，它们才被唤醒。每一个USBD总线任务有VxWorks任务名：UsbdBus。 虽然HCD委托USBD来管理，但有可能HCD 亲自监视主控制器事件。例如WindRiver提供了UHCI和OHCI的HCD来创造这样的任务。对于WindRiver的UHCI模块 (usbHcdUheiLib)，后台任务只是被周期地唤醒，目的是为了检查超时IRP(用一个中断来通知OHCI根hub发生改变)。用以在USBD和USB之问进行通信的client模块，除了调用usbdlnitialize()外，必须调用usbClientRegister() 使其在USBD注册。当一个client注册到USBD时，USBD把每一个以后将要用到的client的数据结构定位，并跟踪那个client的请求。对于每一个client，在client注册过程中，USBD还创建了一个callback任务。在成功注册client后，USBD返回一个句柄 USBD_CLIENT_HANDLE。以下对USBD的调用，将会用到这个句柄。当所有句柄都不需要时，可以调用 usbdClientUnregister()来释放每一个client的数据结构和callback任务。注意：此时所有client要求的任务都会被取消。例如：注册一个叫USBD_TEST的client，再注销。</w:t>
       </w:r>
     </w:p>
     <w:p>
@@ -4993,141 +4970,1054 @@
           <w:lang w:eastAsia="zh-CN"/>
         </w:rPr>
       </w:pPr>
+    </w:p>
+    <w:p>
+      <w:pPr>
+        <w:pStyle w:val="3"/>
+        <w:keepNext w:val="0"/>
+        <w:keepLines w:val="0"/>
+        <w:widowControl/>
+        <w:numPr>
+          <w:ilvl w:val="0"/>
+          <w:numId w:val="0"/>
+        </w:numPr>
+        <w:suppressLineNumbers w:val="0"/>
+        <w:ind w:right="0" w:rightChars="0" w:firstLine="420" w:firstLineChars="0"/>
+        <w:rPr>
+          <w:rFonts w:hint="eastAsia"/>
+          <w:sz w:val="27"/>
+          <w:szCs w:val="27"/>
+          <w:lang w:eastAsia="zh-CN"/>
+        </w:rPr>
+      </w:pPr>
+    </w:p>
+    <w:p>
+      <w:pPr>
+        <w:pStyle w:val="3"/>
+        <w:keepNext w:val="0"/>
+        <w:keepLines w:val="0"/>
+        <w:widowControl/>
+        <w:numPr>
+          <w:ilvl w:val="0"/>
+          <w:numId w:val="0"/>
+        </w:numPr>
+        <w:suppressLineNumbers w:val="0"/>
+        <w:ind w:right="0" w:rightChars="0"/>
+        <w:rPr>
+          <w:rFonts w:hint="eastAsia"/>
+          <w:sz w:val="27"/>
+          <w:szCs w:val="27"/>
+          <w:lang w:eastAsia="zh-CN"/>
+        </w:rPr>
+      </w:pPr>
+    </w:p>
+    <w:p>
+      <w:pPr>
+        <w:pStyle w:val="3"/>
+        <w:keepNext w:val="0"/>
+        <w:keepLines w:val="0"/>
+        <w:widowControl/>
+        <w:numPr>
+          <w:ilvl w:val="0"/>
+          <w:numId w:val="0"/>
+        </w:numPr>
+        <w:suppressLineNumbers w:val="0"/>
+        <w:ind w:left="2520" w:leftChars="0" w:right="0" w:rightChars="0" w:firstLine="420" w:firstLineChars="0"/>
+        <w:rPr>
+          <w:rFonts w:hint="eastAsia"/>
+          <w:sz w:val="27"/>
+          <w:szCs w:val="27"/>
+          <w:lang w:val="en-US" w:eastAsia="zh-CN"/>
+        </w:rPr>
+      </w:pPr>
+      <w:r>
+        <w:rPr>
+          <w:rFonts w:hint="eastAsia"/>
+          <w:sz w:val="27"/>
+          <w:szCs w:val="27"/>
+          <w:lang w:val="en-US" w:eastAsia="zh-CN"/>
+        </w:rPr>
+        <w:t>USB设备</w:t>
+      </w:r>
+    </w:p>
+    <w:p>
+      <w:pPr>
+        <w:pStyle w:val="3"/>
+        <w:keepNext w:val="0"/>
+        <w:keepLines w:val="0"/>
+        <w:widowControl/>
+        <w:numPr>
+          <w:ilvl w:val="0"/>
+          <w:numId w:val="0"/>
+        </w:numPr>
+        <w:suppressLineNumbers w:val="0"/>
+        <w:ind w:right="0" w:rightChars="0"/>
+        <w:rPr>
+          <w:rFonts w:hint="eastAsia"/>
+          <w:sz w:val="27"/>
+          <w:szCs w:val="27"/>
+          <w:lang w:eastAsia="zh-CN"/>
+        </w:rPr>
+      </w:pPr>
+      <w:r>
+        <w:rPr>
+          <w:rFonts w:hint="eastAsia"/>
+          <w:sz w:val="27"/>
+          <w:szCs w:val="27"/>
+          <w:lang w:eastAsia="zh-CN"/>
+        </w:rPr>
+        <w:t>USB体系结构格局为主从方式，USB中的协议栈特指主机端的软件设计。host端软件包括Client Driver，USBD和HCD三层。USBD和HCD两部分组成USB系统软件。</w:t>
+      </w:r>
+    </w:p>
+    <w:p>
+      <w:pPr>
+        <w:pStyle w:val="3"/>
+        <w:keepNext w:val="0"/>
+        <w:keepLines w:val="0"/>
+        <w:widowControl/>
+        <w:numPr>
+          <w:ilvl w:val="0"/>
+          <w:numId w:val="5"/>
+        </w:numPr>
+        <w:suppressLineNumbers w:val="0"/>
+        <w:ind w:right="0" w:rightChars="0"/>
+        <w:rPr>
+          <w:rFonts w:hint="eastAsia"/>
+          <w:sz w:val="27"/>
+          <w:szCs w:val="27"/>
+          <w:lang w:eastAsia="zh-CN"/>
+        </w:rPr>
+      </w:pPr>
+      <w:r>
+        <w:rPr>
+          <w:rFonts w:hint="eastAsia"/>
+          <w:sz w:val="27"/>
+          <w:szCs w:val="27"/>
+          <w:lang w:eastAsia="zh-CN"/>
+        </w:rPr>
+        <w:t>Client Driver负责管理连接到USB上的不同设备，通过IRP(IO请求包)向USBD层发出数据接收或发送报文。通过对应用层提供API函数，屏蔽USB实现的细节，实现数据的透明传输。</w:t>
+      </w:r>
+    </w:p>
+    <w:p>
+      <w:pPr>
+        <w:pStyle w:val="3"/>
+        <w:keepNext w:val="0"/>
+        <w:keepLines w:val="0"/>
+        <w:widowControl/>
+        <w:numPr>
+          <w:ilvl w:val="0"/>
+          <w:numId w:val="5"/>
+        </w:numPr>
+        <w:suppressLineNumbers w:val="0"/>
+        <w:ind w:right="0" w:rightChars="0"/>
+        <w:rPr>
+          <w:rFonts w:hint="eastAsia"/>
+          <w:sz w:val="27"/>
+          <w:szCs w:val="27"/>
+          <w:lang w:eastAsia="zh-CN"/>
+        </w:rPr>
+      </w:pPr>
+      <w:r>
+        <w:rPr>
+          <w:rFonts w:hint="eastAsia"/>
+          <w:sz w:val="27"/>
+          <w:szCs w:val="27"/>
+          <w:lang w:eastAsia="zh-CN"/>
+        </w:rPr>
+        <w:t>USBD通过IRP得到此设备的属性和本次数据通信的要求，将IRP转换成USB所能辨识的一系列事务处理，交给HCD层或者直接交给HCD。USBD还负责新设备的配置、被拔掉设备资源的释放和Client Driver的装载/卸载。</w:t>
+      </w:r>
+    </w:p>
+    <w:p>
+      <w:pPr>
+        <w:pStyle w:val="3"/>
+        <w:keepNext w:val="0"/>
+        <w:keepLines w:val="0"/>
+        <w:widowControl/>
+        <w:numPr>
+          <w:ilvl w:val="0"/>
+          <w:numId w:val="5"/>
+        </w:numPr>
+        <w:suppressLineNumbers w:val="0"/>
+        <w:ind w:right="0" w:rightChars="0"/>
+        <w:rPr>
+          <w:rFonts w:hint="eastAsia"/>
+          <w:sz w:val="27"/>
+          <w:szCs w:val="27"/>
+          <w:lang w:eastAsia="zh-CN"/>
+        </w:rPr>
+      </w:pPr>
+      <w:r>
+        <w:rPr>
+          <w:rFonts w:hint="eastAsia"/>
+          <w:sz w:val="27"/>
+          <w:szCs w:val="27"/>
+          <w:lang w:eastAsia="zh-CN"/>
+        </w:rPr>
+        <w:t>HCD主要功能是对host控制器的管理、带宽分配、链表管理、根hub。将数据按传输类型组成不同的链表，然后定义不同类型传输在一帧中所占带宽的比 例，交给host控制器处理，控制器根据规则从链表上摘下数据块，根据大小为他创建一个或多个事务处理，完成与设备的数据传输。当事务处理完成时，HCD 将结果交给USBD层，由他通知给client层处理。</w:t>
+      </w:r>
+    </w:p>
+    <w:p>
+      <w:pPr>
+        <w:pStyle w:val="3"/>
+        <w:keepNext w:val="0"/>
+        <w:keepLines w:val="0"/>
+        <w:widowControl/>
+        <w:numPr>
+          <w:ilvl w:val="0"/>
+          <w:numId w:val="0"/>
+        </w:numPr>
+        <w:suppressLineNumbers w:val="0"/>
+        <w:ind w:right="0" w:rightChars="0" w:firstLine="420" w:firstLineChars="0"/>
+        <w:rPr>
+          <w:rFonts w:hint="eastAsia"/>
+          <w:sz w:val="27"/>
+          <w:szCs w:val="27"/>
+          <w:lang w:eastAsia="zh-CN"/>
+        </w:rPr>
+      </w:pPr>
+    </w:p>
+    <w:p>
+      <w:pPr>
+        <w:pStyle w:val="3"/>
+        <w:keepNext w:val="0"/>
+        <w:keepLines w:val="0"/>
+        <w:widowControl/>
+        <w:numPr>
+          <w:ilvl w:val="0"/>
+          <w:numId w:val="0"/>
+        </w:numPr>
+        <w:suppressLineNumbers w:val="0"/>
+        <w:ind w:right="0" w:rightChars="0" w:firstLine="420" w:firstLineChars="0"/>
+        <w:rPr>
+          <w:rFonts w:hint="eastAsia"/>
+          <w:sz w:val="27"/>
+          <w:szCs w:val="27"/>
+          <w:lang w:eastAsia="zh-CN"/>
+        </w:rPr>
+      </w:pPr>
+    </w:p>
+    <w:p>
+      <w:pPr>
+        <w:pStyle w:val="3"/>
+        <w:keepNext w:val="0"/>
+        <w:keepLines w:val="0"/>
+        <w:widowControl/>
+        <w:numPr>
+          <w:ilvl w:val="0"/>
+          <w:numId w:val="0"/>
+        </w:numPr>
+        <w:suppressLineNumbers w:val="0"/>
+        <w:ind w:right="0" w:rightChars="0" w:firstLine="420" w:firstLineChars="0"/>
+        <w:rPr>
+          <w:rFonts w:hint="eastAsia"/>
+          <w:sz w:val="27"/>
+          <w:szCs w:val="27"/>
+          <w:lang w:val="en-US" w:eastAsia="zh-CN"/>
+        </w:rPr>
+      </w:pPr>
+    </w:p>
+    <w:p>
+      <w:pPr>
+        <w:pStyle w:val="3"/>
+        <w:keepNext w:val="0"/>
+        <w:keepLines w:val="0"/>
+        <w:widowControl/>
+        <w:numPr>
+          <w:ilvl w:val="0"/>
+          <w:numId w:val="0"/>
+        </w:numPr>
+        <w:suppressLineNumbers w:val="0"/>
+        <w:ind w:right="0" w:rightChars="0"/>
+        <w:rPr>
+          <w:rFonts w:hint="eastAsia"/>
+          <w:sz w:val="27"/>
+          <w:szCs w:val="27"/>
+          <w:lang w:val="en-US" w:eastAsia="zh-CN"/>
+        </w:rPr>
+      </w:pPr>
+      <w:r>
+        <w:rPr>
+          <w:rFonts w:hint="eastAsia"/>
+          <w:sz w:val="27"/>
+          <w:szCs w:val="27"/>
+          <w:lang w:val="en-US" w:eastAsia="zh-CN"/>
+        </w:rPr>
+        <w:t>Vxworks下USB主机驱动的实现(http://www.ixueshu.com/document/318d1216aef67390.html)</w:t>
+      </w:r>
+    </w:p>
+    <w:p>
+      <w:pPr>
+        <w:pStyle w:val="3"/>
+        <w:keepNext w:val="0"/>
+        <w:keepLines w:val="0"/>
+        <w:widowControl/>
+        <w:numPr>
+          <w:ilvl w:val="0"/>
+          <w:numId w:val="6"/>
+        </w:numPr>
+        <w:suppressLineNumbers w:val="0"/>
+        <w:ind w:right="0" w:rightChars="0" w:firstLine="420" w:firstLineChars="0"/>
+        <w:rPr>
+          <w:rFonts w:hint="eastAsia"/>
+          <w:sz w:val="27"/>
+          <w:szCs w:val="27"/>
+          <w:lang w:val="en-US" w:eastAsia="zh-CN"/>
+        </w:rPr>
+      </w:pPr>
+      <w:r>
+        <w:rPr>
+          <w:rFonts w:hint="eastAsia"/>
+          <w:sz w:val="27"/>
+          <w:szCs w:val="27"/>
+          <w:lang w:val="en-US" w:eastAsia="zh-CN"/>
+        </w:rPr>
+        <w:t>USB HC初始化</w:t>
+      </w:r>
+    </w:p>
+    <w:p>
+      <w:pPr>
+        <w:pStyle w:val="3"/>
+        <w:keepNext w:val="0"/>
+        <w:keepLines w:val="0"/>
+        <w:widowControl/>
+        <w:numPr>
+          <w:numId w:val="0"/>
+        </w:numPr>
+        <w:suppressLineNumbers w:val="0"/>
+        <w:ind w:right="0" w:rightChars="0" w:firstLine="420" w:firstLineChars="0"/>
+        <w:rPr>
+          <w:rFonts w:hint="eastAsia"/>
+          <w:sz w:val="27"/>
+          <w:szCs w:val="27"/>
+          <w:lang w:val="en-US" w:eastAsia="zh-CN"/>
+        </w:rPr>
+      </w:pPr>
+      <w:r>
+        <w:rPr>
+          <w:rFonts w:hint="eastAsia"/>
+          <w:sz w:val="27"/>
+          <w:szCs w:val="27"/>
+          <w:lang w:val="en-US" w:eastAsia="zh-CN"/>
+        </w:rPr>
+        <w:t>USB HC的初始化在系统的启动阶段完成，基本的初始化包括电源、时钟和中断控制器的配置。</w:t>
+      </w:r>
+    </w:p>
+    <w:p>
+      <w:pPr>
+        <w:pStyle w:val="3"/>
+        <w:keepNext w:val="0"/>
+        <w:keepLines w:val="0"/>
+        <w:widowControl/>
+        <w:numPr>
+          <w:ilvl w:val="0"/>
+          <w:numId w:val="6"/>
+        </w:numPr>
+        <w:suppressLineNumbers w:val="0"/>
+        <w:ind w:left="0" w:leftChars="0" w:right="0" w:rightChars="0" w:firstLine="420" w:firstLineChars="0"/>
+        <w:rPr>
+          <w:rFonts w:hint="eastAsia"/>
+          <w:sz w:val="27"/>
+          <w:szCs w:val="27"/>
+          <w:lang w:val="en-US" w:eastAsia="zh-CN"/>
+        </w:rPr>
+      </w:pPr>
+      <w:r>
+        <w:rPr>
+          <w:rFonts w:hint="eastAsia"/>
+          <w:sz w:val="27"/>
+          <w:szCs w:val="27"/>
+          <w:lang w:val="en-US" w:eastAsia="zh-CN"/>
+        </w:rPr>
+        <w:t>USB主机控制器驱动(HCD)</w:t>
+      </w:r>
+    </w:p>
+    <w:p>
+      <w:pPr>
+        <w:pStyle w:val="3"/>
+        <w:keepNext w:val="0"/>
+        <w:keepLines w:val="0"/>
+        <w:widowControl/>
+        <w:numPr>
+          <w:numId w:val="0"/>
+        </w:numPr>
+        <w:suppressLineNumbers w:val="0"/>
+        <w:ind w:left="420" w:leftChars="0" w:right="0" w:rightChars="0"/>
+        <w:rPr>
+          <w:rFonts w:hint="eastAsia"/>
+          <w:sz w:val="27"/>
+          <w:szCs w:val="27"/>
+          <w:lang w:val="en-US" w:eastAsia="zh-CN"/>
+        </w:rPr>
+      </w:pPr>
+      <w:r>
+        <w:rPr>
+          <w:rFonts w:hint="eastAsia"/>
+          <w:sz w:val="27"/>
+          <w:szCs w:val="27"/>
+          <w:lang w:val="en-US" w:eastAsia="zh-CN"/>
+        </w:rPr>
+        <w:t>当HCD连接到USBD时，调用者为usbdHcdattach函数传递HCD执行入口（表HCD_EXEC_FUNC）和HCD连接参数(HCD attach parameter)</w:t>
+      </w:r>
+    </w:p>
+    <w:p>
+      <w:pPr>
+        <w:pStyle w:val="3"/>
+        <w:keepNext w:val="0"/>
+        <w:keepLines w:val="0"/>
+        <w:widowControl/>
+        <w:numPr>
+          <w:numId w:val="0"/>
+        </w:numPr>
+        <w:suppressLineNumbers w:val="0"/>
+        <w:ind w:left="420" w:leftChars="0" w:right="0" w:rightChars="0"/>
+      </w:pPr>
+      <w:r>
+        <w:drawing>
+          <wp:inline distT="0" distB="0" distL="114300" distR="114300">
+            <wp:extent cx="4599940" cy="847725"/>
+            <wp:effectExtent l="0" t="0" r="10160" b="9525"/>
+            <wp:docPr id="21" name="图片 6"/>
+            <wp:cNvGraphicFramePr>
+              <a:graphicFrameLocks xmlns:a="http://schemas.openxmlformats.org/drawingml/2006/main" noChangeAspect="1"/>
+            </wp:cNvGraphicFramePr>
+            <a:graphic xmlns:a="http://schemas.openxmlformats.org/drawingml/2006/main">
+              <a:graphicData uri="http://schemas.openxmlformats.org/drawingml/2006/picture">
+                <pic:pic xmlns:pic="http://schemas.openxmlformats.org/drawingml/2006/picture">
+                  <pic:nvPicPr>
+                    <pic:cNvPr id="21" name="图片 6"/>
+                    <pic:cNvPicPr>
+                      <a:picLocks noChangeAspect="1"/>
+                    </pic:cNvPicPr>
+                  </pic:nvPicPr>
+                  <pic:blipFill>
+                    <a:blip r:embed="rId19"/>
+                    <a:stretch>
+                      <a:fillRect/>
+                    </a:stretch>
+                  </pic:blipFill>
+                  <pic:spPr>
+                    <a:xfrm>
+                      <a:off x="0" y="0"/>
+                      <a:ext cx="4599940" cy="847725"/>
+                    </a:xfrm>
+                    <a:prstGeom prst="rect">
+                      <a:avLst/>
+                    </a:prstGeom>
+                    <a:noFill/>
+                    <a:ln w="9525">
+                      <a:noFill/>
+                    </a:ln>
+                  </pic:spPr>
+                </pic:pic>
+              </a:graphicData>
+            </a:graphic>
+          </wp:inline>
+        </w:drawing>
+      </w:r>
+    </w:p>
+    <w:p>
+      <w:pPr>
+        <w:pStyle w:val="3"/>
+        <w:keepNext w:val="0"/>
+        <w:keepLines w:val="0"/>
+        <w:widowControl/>
+        <w:numPr>
+          <w:numId w:val="0"/>
+        </w:numPr>
+        <w:suppressLineNumbers w:val="0"/>
+        <w:ind w:left="420" w:leftChars="0" w:right="0" w:rightChars="0"/>
+        <w:rPr>
+          <w:rFonts w:hint="eastAsia" w:eastAsiaTheme="minorEastAsia"/>
+          <w:lang w:val="en-US" w:eastAsia="zh-CN"/>
+        </w:rPr>
+      </w:pPr>
+      <w:r>
+        <w:rPr>
+          <w:rFonts w:hint="eastAsia"/>
+          <w:lang w:val="en-US" w:eastAsia="zh-CN"/>
+        </w:rPr>
+        <w:t>USBD用HCD_FNC_ATTACH服务请求依次激活HCD的执行入口，传递同样的HCD attach参数，</w:t>
+      </w:r>
+    </w:p>
+    <w:p>
+      <w:pPr>
+        <w:pStyle w:val="3"/>
+        <w:keepNext w:val="0"/>
+        <w:keepLines w:val="0"/>
+        <w:widowControl/>
+        <w:numPr>
+          <w:numId w:val="0"/>
+        </w:numPr>
+        <w:suppressLineNumbers w:val="0"/>
+        <w:ind w:left="420" w:leftChars="0" w:right="0" w:rightChars="0"/>
+        <w:rPr>
+          <w:rFonts w:hint="eastAsia"/>
+          <w:sz w:val="27"/>
+          <w:szCs w:val="27"/>
+          <w:lang w:val="en-US" w:eastAsia="zh-CN"/>
+        </w:rPr>
+      </w:pPr>
+      <w:r>
+        <w:rPr>
+          <w:rFonts w:hint="eastAsia"/>
+          <w:sz w:val="27"/>
+          <w:szCs w:val="27"/>
+          <w:lang w:val="en-US" w:eastAsia="zh-CN"/>
+        </w:rPr>
+        <w:t>HCD具有唯一的执行入口点,函数的原型定义如下：</w:t>
+      </w:r>
+    </w:p>
+    <w:p>
+      <w:pPr>
+        <w:pStyle w:val="3"/>
+        <w:keepNext w:val="0"/>
+        <w:keepLines w:val="0"/>
+        <w:widowControl/>
+        <w:numPr>
+          <w:numId w:val="0"/>
+        </w:numPr>
+        <w:suppressLineNumbers w:val="0"/>
+        <w:ind w:right="0" w:rightChars="0"/>
+        <w:rPr>
+          <w:rFonts w:hint="eastAsia"/>
+          <w:sz w:val="27"/>
+          <w:szCs w:val="27"/>
+          <w:lang w:val="en-US" w:eastAsia="zh-CN"/>
+        </w:rPr>
+      </w:pPr>
+      <w:r>
+        <w:drawing>
+          <wp:inline distT="0" distB="0" distL="114300" distR="114300">
+            <wp:extent cx="3266440" cy="161925"/>
+            <wp:effectExtent l="0" t="0" r="10160" b="9525"/>
+            <wp:docPr id="17" name="图片 2"/>
+            <wp:cNvGraphicFramePr>
+              <a:graphicFrameLocks xmlns:a="http://schemas.openxmlformats.org/drawingml/2006/main" noChangeAspect="1"/>
+            </wp:cNvGraphicFramePr>
+            <a:graphic xmlns:a="http://schemas.openxmlformats.org/drawingml/2006/main">
+              <a:graphicData uri="http://schemas.openxmlformats.org/drawingml/2006/picture">
+                <pic:pic xmlns:pic="http://schemas.openxmlformats.org/drawingml/2006/picture">
+                  <pic:nvPicPr>
+                    <pic:cNvPr id="17" name="图片 2"/>
+                    <pic:cNvPicPr>
+                      <a:picLocks noChangeAspect="1"/>
+                    </pic:cNvPicPr>
+                  </pic:nvPicPr>
+                  <pic:blipFill>
+                    <a:blip r:embed="rId20"/>
+                    <a:stretch>
+                      <a:fillRect/>
+                    </a:stretch>
+                  </pic:blipFill>
+                  <pic:spPr>
+                    <a:xfrm>
+                      <a:off x="0" y="0"/>
+                      <a:ext cx="3266440" cy="161925"/>
+                    </a:xfrm>
+                    <a:prstGeom prst="rect">
+                      <a:avLst/>
+                    </a:prstGeom>
+                    <a:noFill/>
+                    <a:ln w="9525">
+                      <a:noFill/>
+                    </a:ln>
+                  </pic:spPr>
+                </pic:pic>
+              </a:graphicData>
+            </a:graphic>
+          </wp:inline>
+        </w:drawing>
+      </w:r>
+      <w:r>
+        <w:rPr>
+          <w:rFonts w:hint="eastAsia"/>
+          <w:sz w:val="27"/>
+          <w:szCs w:val="27"/>
+          <w:lang w:val="en-US" w:eastAsia="zh-CN"/>
+        </w:rPr>
+        <w:t>对HCD发出的所有的请求都是通过把数据结构HRB(Host Request Blocks)传递给HCD执行入口点，使得相关的请求得到处理。HRB首先会定义一个HRB头，原型如下：</w:t>
+      </w:r>
+    </w:p>
+    <w:p>
+      <w:pPr>
+        <w:pStyle w:val="3"/>
+        <w:keepNext w:val="0"/>
+        <w:keepLines w:val="0"/>
+        <w:widowControl/>
+        <w:numPr>
+          <w:numId w:val="0"/>
+        </w:numPr>
+        <w:suppressLineNumbers w:val="0"/>
+        <w:ind w:right="0" w:rightChars="0"/>
+      </w:pPr>
+      <w:r>
+        <w:drawing>
+          <wp:inline distT="0" distB="0" distL="114300" distR="114300">
+            <wp:extent cx="4295140" cy="876300"/>
+            <wp:effectExtent l="0" t="0" r="10160" b="0"/>
+            <wp:docPr id="18" name="图片 3"/>
+            <wp:cNvGraphicFramePr>
+              <a:graphicFrameLocks xmlns:a="http://schemas.openxmlformats.org/drawingml/2006/main" noChangeAspect="1"/>
+            </wp:cNvGraphicFramePr>
+            <a:graphic xmlns:a="http://schemas.openxmlformats.org/drawingml/2006/main">
+              <a:graphicData uri="http://schemas.openxmlformats.org/drawingml/2006/picture">
+                <pic:pic xmlns:pic="http://schemas.openxmlformats.org/drawingml/2006/picture">
+                  <pic:nvPicPr>
+                    <pic:cNvPr id="18" name="图片 3"/>
+                    <pic:cNvPicPr>
+                      <a:picLocks noChangeAspect="1"/>
+                    </pic:cNvPicPr>
+                  </pic:nvPicPr>
+                  <pic:blipFill>
+                    <a:blip r:embed="rId21"/>
+                    <a:stretch>
+                      <a:fillRect/>
+                    </a:stretch>
+                  </pic:blipFill>
+                  <pic:spPr>
+                    <a:xfrm>
+                      <a:off x="0" y="0"/>
+                      <a:ext cx="4295140" cy="876300"/>
+                    </a:xfrm>
+                    <a:prstGeom prst="rect">
+                      <a:avLst/>
+                    </a:prstGeom>
+                    <a:noFill/>
+                    <a:ln w="9525">
+                      <a:noFill/>
+                    </a:ln>
+                  </pic:spPr>
+                </pic:pic>
+              </a:graphicData>
+            </a:graphic>
+          </wp:inline>
+        </w:drawing>
+      </w:r>
+    </w:p>
+    <w:p>
+      <w:pPr>
+        <w:pStyle w:val="3"/>
+        <w:keepNext w:val="0"/>
+        <w:keepLines w:val="0"/>
+        <w:widowControl/>
+        <w:numPr>
+          <w:numId w:val="0"/>
+        </w:numPr>
+        <w:suppressLineNumbers w:val="0"/>
+        <w:ind w:right="0" w:rightChars="0" w:firstLine="480"/>
+        <w:rPr>
+          <w:rFonts w:hint="eastAsia"/>
+          <w:lang w:val="en-US" w:eastAsia="zh-CN"/>
+        </w:rPr>
+      </w:pPr>
+      <w:r>
+        <w:rPr>
+          <w:rFonts w:hint="eastAsia"/>
+          <w:sz w:val="27"/>
+          <w:szCs w:val="27"/>
+          <w:lang w:val="en-US" w:eastAsia="zh-CN"/>
+        </w:rPr>
+        <w:t>当HCD被USBD挂载的时候，HCD创建一个句柄，存放在HRB_HEADER的handle域，HRB_HEADER的function域定义了如下的函数，分别执行HCD实现的各项功能</w:t>
+      </w:r>
+      <w:r>
+        <w:rPr>
+          <w:rFonts w:hint="eastAsia"/>
+          <w:lang w:val="en-US" w:eastAsia="zh-CN"/>
+        </w:rPr>
+        <w:t>：</w:t>
+      </w:r>
+    </w:p>
+    <w:p>
+      <w:pPr>
+        <w:pStyle w:val="3"/>
+        <w:keepNext w:val="0"/>
+        <w:keepLines w:val="0"/>
+        <w:widowControl/>
+        <w:numPr>
+          <w:numId w:val="0"/>
+        </w:numPr>
+        <w:suppressLineNumbers w:val="0"/>
+        <w:ind w:right="0" w:rightChars="0"/>
+      </w:pPr>
+      <w:r>
+        <w:drawing>
+          <wp:inline distT="0" distB="0" distL="114300" distR="114300">
+            <wp:extent cx="4952365" cy="1876425"/>
+            <wp:effectExtent l="0" t="0" r="635" b="9525"/>
+            <wp:docPr id="19" name="图片 4"/>
+            <wp:cNvGraphicFramePr>
+              <a:graphicFrameLocks xmlns:a="http://schemas.openxmlformats.org/drawingml/2006/main" noChangeAspect="1"/>
+            </wp:cNvGraphicFramePr>
+            <a:graphic xmlns:a="http://schemas.openxmlformats.org/drawingml/2006/main">
+              <a:graphicData uri="http://schemas.openxmlformats.org/drawingml/2006/picture">
+                <pic:pic xmlns:pic="http://schemas.openxmlformats.org/drawingml/2006/picture">
+                  <pic:nvPicPr>
+                    <pic:cNvPr id="19" name="图片 4"/>
+                    <pic:cNvPicPr>
+                      <a:picLocks noChangeAspect="1"/>
+                    </pic:cNvPicPr>
+                  </pic:nvPicPr>
+                  <pic:blipFill>
+                    <a:blip r:embed="rId22"/>
+                    <a:stretch>
+                      <a:fillRect/>
+                    </a:stretch>
+                  </pic:blipFill>
+                  <pic:spPr>
+                    <a:xfrm>
+                      <a:off x="0" y="0"/>
+                      <a:ext cx="4952365" cy="1876425"/>
+                    </a:xfrm>
+                    <a:prstGeom prst="rect">
+                      <a:avLst/>
+                    </a:prstGeom>
+                    <a:noFill/>
+                    <a:ln w="9525">
+                      <a:noFill/>
+                    </a:ln>
+                  </pic:spPr>
+                </pic:pic>
+              </a:graphicData>
+            </a:graphic>
+          </wp:inline>
+        </w:drawing>
+      </w:r>
+    </w:p>
+    <w:p>
+      <w:pPr>
+        <w:pStyle w:val="3"/>
+        <w:keepNext w:val="0"/>
+        <w:keepLines w:val="0"/>
+        <w:widowControl/>
+        <w:numPr>
+          <w:ilvl w:val="0"/>
+          <w:numId w:val="0"/>
+        </w:numPr>
+        <w:suppressLineNumbers w:val="0"/>
+        <w:ind w:right="0" w:rightChars="0" w:firstLine="480"/>
+        <w:rPr>
+          <w:rFonts w:hint="eastAsia"/>
+          <w:sz w:val="27"/>
+          <w:szCs w:val="27"/>
+          <w:lang w:val="en-US" w:eastAsia="zh-CN"/>
+        </w:rPr>
+      </w:pPr>
+      <w:r>
+        <w:rPr>
+          <w:rFonts w:hint="eastAsia"/>
+          <w:sz w:val="27"/>
+          <w:szCs w:val="27"/>
+          <w:lang w:val="en-US" w:eastAsia="zh-CN"/>
+        </w:rPr>
+        <w:t>HCD要能对USB根HUB进行枚举，即能够解释到达根HUB的传输请求并对他做出回应，比如：通过HCD_FNC_ATTACH请求对主机控制器进行初始化时，根HUB通过默认地址0对它作出回应，此时根HUB上的中断（终端？）是禁止的。当主机的GET_DESRCIPTOR请求到达时，USBD询问根HUB以读取设备描述符，这个描述符包括设备支持的配置号及关于这个设备的其他信息。当主机发送SET_ADDRESS，SET_CONFIGURATION，SET_FEATURE和CLEAR_FEATURE请求时，USBD对根HUB进行相应的配置。HCD负责识别主机发送的各种请求并对他们作出回应。</w:t>
+      </w:r>
+    </w:p>
+    <w:p>
+      <w:pPr>
+        <w:pStyle w:val="3"/>
+        <w:keepNext w:val="0"/>
+        <w:keepLines w:val="0"/>
+        <w:widowControl/>
+        <w:numPr>
+          <w:ilvl w:val="0"/>
+          <w:numId w:val="0"/>
+        </w:numPr>
+        <w:suppressLineNumbers w:val="0"/>
+        <w:ind w:right="0" w:rightChars="0" w:firstLine="480"/>
+        <w:rPr>
+          <w:rFonts w:hint="eastAsia"/>
+          <w:sz w:val="27"/>
+          <w:szCs w:val="27"/>
+          <w:lang w:val="en-US" w:eastAsia="zh-CN"/>
+        </w:rPr>
+      </w:pPr>
+      <w:r>
+        <w:rPr>
+          <w:rFonts w:hint="eastAsia"/>
+          <w:sz w:val="27"/>
+          <w:szCs w:val="27"/>
+          <w:lang w:val="en-US" w:eastAsia="zh-CN"/>
+        </w:rPr>
+        <w:t>3.3 USBD初始化</w:t>
+      </w:r>
+    </w:p>
+    <w:p>
+      <w:pPr>
+        <w:pStyle w:val="3"/>
+        <w:keepNext w:val="0"/>
+        <w:keepLines w:val="0"/>
+        <w:widowControl/>
+        <w:numPr>
+          <w:ilvl w:val="0"/>
+          <w:numId w:val="0"/>
+        </w:numPr>
+        <w:suppressLineNumbers w:val="0"/>
+        <w:ind w:right="0" w:rightChars="0" w:firstLine="480"/>
+        <w:rPr>
+          <w:rFonts w:hint="eastAsia"/>
+          <w:sz w:val="27"/>
+          <w:szCs w:val="27"/>
+          <w:lang w:val="en-US" w:eastAsia="zh-CN"/>
+        </w:rPr>
+      </w:pPr>
+      <w:r>
+        <w:rPr>
+          <w:rFonts w:hint="eastAsia"/>
+          <w:sz w:val="27"/>
+          <w:szCs w:val="27"/>
+          <w:lang w:val="en-US" w:eastAsia="zh-CN"/>
+        </w:rPr>
+        <w:t>USBD是在HCD之上的与硬件独立的模块，USBD管理每一个与主机相连的USB设备，向更高的层次提供了可与USB设备通信的路径。还负责自动处理USB电力管理以及USB带宽管理。而且，USBD还管理USB hub，hub功能是一个驱动能否对USB正确操作的评价之一。因此WindRiver的USBD设计者要使USBD透明的处理HUB的功能，这意味着，USBD还能够处理USB HUB和设备的动态插拔。</w:t>
+      </w:r>
+    </w:p>
+    <w:p>
+      <w:pPr>
+        <w:pStyle w:val="3"/>
+        <w:keepNext w:val="0"/>
+        <w:keepLines w:val="0"/>
+        <w:widowControl/>
+        <w:numPr>
+          <w:ilvl w:val="0"/>
+          <w:numId w:val="0"/>
+        </w:numPr>
+        <w:suppressLineNumbers w:val="0"/>
+        <w:ind w:right="0" w:rightChars="0" w:firstLine="480"/>
+        <w:rPr>
+          <w:rFonts w:hint="eastAsia"/>
+          <w:sz w:val="27"/>
+          <w:szCs w:val="27"/>
+          <w:lang w:val="en-US" w:eastAsia="zh-CN"/>
+        </w:rPr>
+      </w:pPr>
+      <w:r>
+        <w:rPr>
+          <w:rFonts w:hint="eastAsia"/>
+          <w:sz w:val="27"/>
+          <w:szCs w:val="27"/>
+          <w:lang w:val="en-US" w:eastAsia="zh-CN"/>
+        </w:rPr>
+        <w:t>USB Client模块在USB主驱动栈的顶端。USB类驱动（USB Class Driver）是Client模块的典型例子。USB类驱动负责管理连接到USB上的不同类型的设备；它们依靠USBD来提供与每一个设备的通信路径。USB Client模块的其他例子就是那些利用USBD与USB设备通信的应用程序。</w:t>
+      </w:r>
+    </w:p>
+    <w:p>
+      <w:pPr>
+        <w:pStyle w:val="3"/>
+        <w:keepNext w:val="0"/>
+        <w:keepLines w:val="0"/>
+        <w:widowControl/>
+        <w:numPr>
+          <w:ilvl w:val="0"/>
+          <w:numId w:val="0"/>
+        </w:numPr>
+        <w:suppressLineNumbers w:val="0"/>
+        <w:ind w:right="0" w:rightChars="0" w:firstLine="420" w:firstLineChars="0"/>
+        <w:rPr>
+          <w:rFonts w:hint="eastAsia"/>
+          <w:sz w:val="27"/>
+          <w:szCs w:val="27"/>
+          <w:lang w:val="en-US" w:eastAsia="zh-CN"/>
+        </w:rPr>
+      </w:pPr>
+      <w:r>
+        <w:rPr>
+          <w:rFonts w:hint="eastAsia"/>
+          <w:sz w:val="27"/>
+          <w:szCs w:val="27"/>
+          <w:lang w:val="en-US" w:eastAsia="zh-CN"/>
+        </w:rPr>
+        <w:t>USBD的初始化分为两步:</w:t>
+      </w:r>
+    </w:p>
+    <w:p>
+      <w:pPr>
+        <w:pStyle w:val="3"/>
+        <w:keepNext w:val="0"/>
+        <w:keepLines w:val="0"/>
+        <w:widowControl/>
+        <w:numPr>
+          <w:ilvl w:val="0"/>
+          <w:numId w:val="0"/>
+        </w:numPr>
+        <w:suppressLineNumbers w:val="0"/>
+        <w:ind w:right="0" w:rightChars="0"/>
+        <w:rPr>
+          <w:rFonts w:hint="eastAsia"/>
+          <w:sz w:val="27"/>
+          <w:szCs w:val="27"/>
+          <w:lang w:val="en-US" w:eastAsia="zh-CN"/>
+        </w:rPr>
+      </w:pPr>
+      <w:r>
+        <w:rPr>
+          <w:rFonts w:hint="eastAsia"/>
+          <w:sz w:val="27"/>
+          <w:szCs w:val="27"/>
+          <w:lang w:val="en-US" w:eastAsia="zh-CN"/>
+        </w:rPr>
+        <w:t>（1）通过包含INCLUDE_OHCI宏定义，最终调用usbdInitialize()为处理URB(USB request block)做准备，所以在调用其他的USBD函数前至少需要调用一次。在一个给定的系统当中，usbdInitialize()初始化内部的USBD数据结构。usbdInitialize()每被调用一次，计数值initCount就加1，当usbdShutdown()被调用时，计数值就减一，只有initCount从0到1变化时USBD才真正的被初始化，反过来，只有initCount从1到0变化时USBD才真正的被关闭；</w:t>
+      </w:r>
+    </w:p>
+    <w:p>
+      <w:pPr>
+        <w:pStyle w:val="3"/>
+        <w:keepNext w:val="0"/>
+        <w:keepLines w:val="0"/>
+        <w:widowControl/>
+        <w:numPr>
+          <w:ilvl w:val="0"/>
+          <w:numId w:val="0"/>
+        </w:numPr>
+        <w:suppressLineNumbers w:val="0"/>
+        <w:ind w:right="0" w:rightChars="0"/>
+        <w:rPr>
+          <w:rFonts w:hint="eastAsia"/>
+          <w:sz w:val="27"/>
+          <w:szCs w:val="27"/>
+          <w:lang w:val="en-US" w:eastAsia="zh-CN"/>
+        </w:rPr>
+      </w:pPr>
+      <w:r>
+        <w:rPr>
+          <w:rFonts w:hint="eastAsia"/>
+          <w:sz w:val="27"/>
+          <w:szCs w:val="27"/>
+          <w:lang w:val="en-US" w:eastAsia="zh-CN"/>
+        </w:rPr>
+        <w:t>（2）通过包含INCLUDE_OHCI_INIT宏定义最终调用usbdHcdAttach()完成USB主机栈对OHCI型USB主控制器的挂载。usbdHcdAttach()函数至少把一个HCD连接到USBD上，这一过程可以在Vxworks启动时，也可以在运行时把HCD连接到USBD上去。后一种机制可以支持“热插拔”，而不用像前一种那样需要重新启动。</w:t>
+      </w:r>
+    </w:p>
+    <w:p>
+      <w:pPr>
+        <w:pStyle w:val="3"/>
+        <w:keepNext w:val="0"/>
+        <w:keepLines w:val="0"/>
+        <w:widowControl/>
+        <w:numPr>
+          <w:ilvl w:val="0"/>
+          <w:numId w:val="0"/>
+        </w:numPr>
+        <w:suppressLineNumbers w:val="0"/>
+        <w:ind w:right="0" w:rightChars="0"/>
+        <w:rPr>
+          <w:rFonts w:hint="eastAsia"/>
+          <w:sz w:val="27"/>
+          <w:szCs w:val="27"/>
+          <w:lang w:val="en-US" w:eastAsia="zh-CN"/>
+        </w:rPr>
+      </w:pPr>
+      <w:r>
+        <w:rPr>
+          <w:rFonts w:hint="eastAsia"/>
+          <w:sz w:val="27"/>
+          <w:szCs w:val="27"/>
+          <w:lang w:val="en-US" w:eastAsia="zh-CN"/>
+        </w:rPr>
+        <w:t>USB设备类驱动需要首先在USBD中注册，USBD为每一个设备类维护着一个设备类结构，它的定义如下：</w:t>
+      </w:r>
+    </w:p>
+    <w:p>
+      <w:pPr>
+        <w:pStyle w:val="3"/>
+        <w:keepNext w:val="0"/>
+        <w:keepLines w:val="0"/>
+        <w:widowControl/>
+        <w:numPr>
+          <w:ilvl w:val="0"/>
+          <w:numId w:val="0"/>
+        </w:numPr>
+        <w:suppressLineNumbers w:val="0"/>
+        <w:ind w:right="0" w:rightChars="0"/>
+      </w:pPr>
+      <w:r>
+        <w:drawing>
+          <wp:inline distT="0" distB="0" distL="114300" distR="114300">
+            <wp:extent cx="5268595" cy="4443095"/>
+            <wp:effectExtent l="0" t="0" r="8255" b="14605"/>
+            <wp:docPr id="22" name="图片 7"/>
+            <wp:cNvGraphicFramePr>
+              <a:graphicFrameLocks xmlns:a="http://schemas.openxmlformats.org/drawingml/2006/main" noChangeAspect="1"/>
+            </wp:cNvGraphicFramePr>
+            <a:graphic xmlns:a="http://schemas.openxmlformats.org/drawingml/2006/main">
+              <a:graphicData uri="http://schemas.openxmlformats.org/drawingml/2006/picture">
+                <pic:pic xmlns:pic="http://schemas.openxmlformats.org/drawingml/2006/picture">
+                  <pic:nvPicPr>
+                    <pic:cNvPr id="22" name="图片 7"/>
+                    <pic:cNvPicPr>
+                      <a:picLocks noChangeAspect="1"/>
+                    </pic:cNvPicPr>
+                  </pic:nvPicPr>
+                  <pic:blipFill>
+                    <a:blip r:embed="rId23"/>
+                    <a:stretch>
+                      <a:fillRect/>
+                    </a:stretch>
+                  </pic:blipFill>
+                  <pic:spPr>
+                    <a:xfrm>
+                      <a:off x="0" y="0"/>
+                      <a:ext cx="5268595" cy="4443095"/>
+                    </a:xfrm>
+                    <a:prstGeom prst="rect">
+                      <a:avLst/>
+                    </a:prstGeom>
+                    <a:noFill/>
+                    <a:ln w="9525">
+                      <a:noFill/>
+                    </a:ln>
+                  </pic:spPr>
+                </pic:pic>
+              </a:graphicData>
+            </a:graphic>
+          </wp:inline>
+        </w:drawing>
+      </w:r>
+    </w:p>
+    <w:p>
+      <w:pPr>
+        <w:pStyle w:val="3"/>
+        <w:keepNext w:val="0"/>
+        <w:keepLines w:val="0"/>
+        <w:widowControl/>
+        <w:numPr>
+          <w:ilvl w:val="0"/>
+          <w:numId w:val="0"/>
+        </w:numPr>
+        <w:suppressLineNumbers w:val="0"/>
+        <w:ind w:right="0" w:rightChars="0"/>
+        <w:rPr>
+          <w:rFonts w:hint="eastAsia"/>
+          <w:lang w:val="en-US" w:eastAsia="zh-CN"/>
+        </w:rPr>
+      </w:pPr>
+      <w:r>
+        <w:rPr>
+          <w:rFonts w:hint="eastAsia"/>
+          <w:lang w:val="en-US" w:eastAsia="zh-CN"/>
+        </w:rPr>
+        <w:t xml:space="preserve">  当USB设备插入或是拔出USB系统的时候，集线器驱动程序将USB设备的插入或是拔出信息通知USBD，USBD根据得到的设备信息（例如:设备类号，子类号，协议号等）查找设备驱动程序列表，查找该设备的驱动程序后，调用USB设备的相应函数，经行设备的相应操作。当一个设备类不在系统当中使用时，通过撤销函数来撤销注册，该操作的实质是删除相应的设备类的设备结构</w:t>
+      </w:r>
       <w:bookmarkStart w:id="0" w:name="_GoBack"/>
       <w:bookmarkEnd w:id="0"/>
-    </w:p>
-    <w:p>
-      <w:pPr>
-        <w:pStyle w:val="3"/>
-        <w:keepNext w:val="0"/>
-        <w:keepLines w:val="0"/>
-        <w:widowControl/>
-        <w:numPr>
-          <w:ilvl w:val="0"/>
-          <w:numId w:val="0"/>
-        </w:numPr>
-        <w:suppressLineNumbers w:val="0"/>
-        <w:ind w:right="0" w:rightChars="0" w:firstLine="420" w:firstLineChars="0"/>
-        <w:rPr>
-          <w:rFonts w:hint="eastAsia"/>
-          <w:sz w:val="27"/>
-          <w:szCs w:val="27"/>
-          <w:lang w:eastAsia="zh-CN"/>
-        </w:rPr>
-      </w:pPr>
-    </w:p>
-    <w:p>
-      <w:pPr>
-        <w:pStyle w:val="3"/>
-        <w:keepNext w:val="0"/>
-        <w:keepLines w:val="0"/>
-        <w:widowControl/>
-        <w:numPr>
-          <w:ilvl w:val="0"/>
-          <w:numId w:val="0"/>
-        </w:numPr>
-        <w:suppressLineNumbers w:val="0"/>
-        <w:ind w:right="0" w:rightChars="0" w:firstLine="420" w:firstLineChars="0"/>
-        <w:rPr>
-          <w:rFonts w:hint="eastAsia"/>
-          <w:sz w:val="27"/>
-          <w:szCs w:val="27"/>
-          <w:lang w:eastAsia="zh-CN"/>
-        </w:rPr>
-      </w:pPr>
-    </w:p>
-    <w:p>
-      <w:pPr>
-        <w:pStyle w:val="3"/>
-        <w:keepNext w:val="0"/>
-        <w:keepLines w:val="0"/>
-        <w:widowControl/>
-        <w:numPr>
-          <w:ilvl w:val="0"/>
-          <w:numId w:val="0"/>
-        </w:numPr>
-        <w:suppressLineNumbers w:val="0"/>
-        <w:ind w:right="0" w:rightChars="0" w:firstLine="420" w:firstLineChars="0"/>
-        <w:rPr>
-          <w:rFonts w:hint="eastAsia"/>
-          <w:sz w:val="27"/>
-          <w:szCs w:val="27"/>
-          <w:lang w:eastAsia="zh-CN"/>
-        </w:rPr>
-      </w:pPr>
-    </w:p>
-    <w:p>
-      <w:pPr>
-        <w:pStyle w:val="3"/>
-        <w:keepNext w:val="0"/>
-        <w:keepLines w:val="0"/>
-        <w:widowControl/>
-        <w:numPr>
-          <w:ilvl w:val="0"/>
-          <w:numId w:val="0"/>
-        </w:numPr>
-        <w:suppressLineNumbers w:val="0"/>
-        <w:ind w:right="0" w:rightChars="0" w:firstLine="420" w:firstLineChars="0"/>
-        <w:rPr>
-          <w:rFonts w:hint="eastAsia"/>
-          <w:sz w:val="27"/>
-          <w:szCs w:val="27"/>
-          <w:lang w:eastAsia="zh-CN"/>
-        </w:rPr>
-      </w:pPr>
-    </w:p>
-    <w:p>
-      <w:pPr>
-        <w:pStyle w:val="3"/>
-        <w:keepNext w:val="0"/>
-        <w:keepLines w:val="0"/>
-        <w:widowControl/>
-        <w:numPr>
-          <w:ilvl w:val="0"/>
-          <w:numId w:val="0"/>
-        </w:numPr>
-        <w:suppressLineNumbers w:val="0"/>
-        <w:ind w:right="0" w:rightChars="0" w:firstLine="420" w:firstLineChars="0"/>
-        <w:rPr>
-          <w:rFonts w:hint="eastAsia"/>
-          <w:sz w:val="27"/>
-          <w:szCs w:val="27"/>
-          <w:lang w:eastAsia="zh-CN"/>
-        </w:rPr>
-      </w:pPr>
-    </w:p>
-    <w:p>
-      <w:pPr>
-        <w:pStyle w:val="3"/>
-        <w:keepNext w:val="0"/>
-        <w:keepLines w:val="0"/>
-        <w:widowControl/>
-        <w:numPr>
-          <w:ilvl w:val="0"/>
-          <w:numId w:val="0"/>
-        </w:numPr>
-        <w:suppressLineNumbers w:val="0"/>
-        <w:ind w:right="0" w:rightChars="0" w:firstLine="420" w:firstLineChars="0"/>
-        <w:rPr>
-          <w:rFonts w:hint="eastAsia"/>
-          <w:sz w:val="27"/>
-          <w:szCs w:val="27"/>
-          <w:lang w:val="en-US" w:eastAsia="zh-CN"/>
-        </w:rPr>
-      </w:pPr>
-    </w:p>
-    <w:p>
-      <w:pPr>
-        <w:pStyle w:val="3"/>
-        <w:keepNext w:val="0"/>
-        <w:keepLines w:val="0"/>
-        <w:widowControl/>
-        <w:numPr>
-          <w:ilvl w:val="0"/>
-          <w:numId w:val="0"/>
-        </w:numPr>
-        <w:suppressLineNumbers w:val="0"/>
-        <w:ind w:right="0" w:rightChars="0" w:firstLine="420" w:firstLineChars="0"/>
+      <w:r>
+        <w:rPr>
+          <w:rFonts w:hint="eastAsia"/>
+          <w:lang w:val="en-US" w:eastAsia="zh-CN"/>
+        </w:rPr>
+        <w:t>。</w:t>
+      </w:r>
+    </w:p>
+    <w:p>
+      <w:pPr>
+        <w:pStyle w:val="3"/>
+        <w:keepNext w:val="0"/>
+        <w:keepLines w:val="0"/>
+        <w:widowControl/>
+        <w:numPr>
+          <w:ilvl w:val="0"/>
+          <w:numId w:val="0"/>
+        </w:numPr>
+        <w:suppressLineNumbers w:val="0"/>
+        <w:ind w:right="0" w:rightChars="0" w:firstLine="480"/>
         <w:rPr>
           <w:rFonts w:hint="eastAsia"/>
           <w:sz w:val="27"/>
@@ -5196,6 +6086,150 @@
       <w:lvlJc w:val="left"/>
     </w:lvl>
   </w:abstractNum>
+  <w:abstractNum w:abstractNumId="4">
+    <w:nsid w:val="590B7049"/>
+    <w:multiLevelType w:val="singleLevel"/>
+    <w:tmpl w:val="590B7049"/>
+    <w:lvl w:ilvl="0" w:tentative="0">
+      <w:start w:val="1"/>
+      <w:numFmt w:val="decimal"/>
+      <w:suff w:val="space"/>
+      <w:lvlText w:val="(%1)"/>
+      <w:lvlJc w:val="left"/>
+    </w:lvl>
+  </w:abstractNum>
+  <w:abstractNum w:abstractNumId="5">
+    <w:nsid w:val="590B9FAC"/>
+    <w:multiLevelType w:val="multilevel"/>
+    <w:tmpl w:val="590B9FAC"/>
+    <w:lvl w:ilvl="0" w:tentative="0">
+      <w:start w:val="1"/>
+      <w:numFmt w:val="decimal"/>
+      <w:suff w:val="nothing"/>
+      <w:lvlText w:val="%1."/>
+      <w:lvlJc w:val="left"/>
+    </w:lvl>
+    <w:lvl w:ilvl="1" w:tentative="0">
+      <w:start w:val="1"/>
+      <w:numFmt w:val="lowerLetter"/>
+      <w:lvlText w:val="%2)"/>
+      <w:lvlJc w:val="left"/>
+      <w:pPr>
+        <w:tabs>
+          <w:tab w:val="left" w:pos="840"/>
+        </w:tabs>
+        <w:ind w:left="840" w:leftChars="0" w:hanging="420" w:firstLineChars="0"/>
+      </w:pPr>
+      <w:rPr>
+        <w:rFonts w:hint="default"/>
+      </w:rPr>
+    </w:lvl>
+    <w:lvl w:ilvl="2" w:tentative="0">
+      <w:start w:val="1"/>
+      <w:numFmt w:val="lowerRoman"/>
+      <w:lvlText w:val="%3."/>
+      <w:lvlJc w:val="left"/>
+      <w:pPr>
+        <w:tabs>
+          <w:tab w:val="left" w:pos="1260"/>
+        </w:tabs>
+        <w:ind w:left="1260" w:leftChars="0" w:hanging="420" w:firstLineChars="0"/>
+      </w:pPr>
+      <w:rPr>
+        <w:rFonts w:hint="default"/>
+      </w:rPr>
+    </w:lvl>
+    <w:lvl w:ilvl="3" w:tentative="0">
+      <w:start w:val="1"/>
+      <w:numFmt w:val="decimal"/>
+      <w:lvlText w:val="%4."/>
+      <w:lvlJc w:val="left"/>
+      <w:pPr>
+        <w:tabs>
+          <w:tab w:val="left" w:pos="1680"/>
+        </w:tabs>
+        <w:ind w:left="1680" w:leftChars="0" w:hanging="420" w:firstLineChars="0"/>
+      </w:pPr>
+      <w:rPr>
+        <w:rFonts w:hint="default"/>
+      </w:rPr>
+    </w:lvl>
+    <w:lvl w:ilvl="4" w:tentative="0">
+      <w:start w:val="1"/>
+      <w:numFmt w:val="lowerLetter"/>
+      <w:lvlText w:val="%5)"/>
+      <w:lvlJc w:val="left"/>
+      <w:pPr>
+        <w:tabs>
+          <w:tab w:val="left" w:pos="2100"/>
+        </w:tabs>
+        <w:ind w:left="2100" w:leftChars="0" w:hanging="420" w:firstLineChars="0"/>
+      </w:pPr>
+      <w:rPr>
+        <w:rFonts w:hint="default"/>
+      </w:rPr>
+    </w:lvl>
+    <w:lvl w:ilvl="5" w:tentative="0">
+      <w:start w:val="1"/>
+      <w:numFmt w:val="lowerRoman"/>
+      <w:lvlText w:val="%6."/>
+      <w:lvlJc w:val="left"/>
+      <w:pPr>
+        <w:tabs>
+          <w:tab w:val="left" w:pos="2520"/>
+        </w:tabs>
+        <w:ind w:left="2520" w:leftChars="0" w:hanging="420" w:firstLineChars="0"/>
+      </w:pPr>
+      <w:rPr>
+        <w:rFonts w:hint="default"/>
+      </w:rPr>
+    </w:lvl>
+    <w:lvl w:ilvl="6" w:tentative="0">
+      <w:start w:val="1"/>
+      <w:numFmt w:val="decimal"/>
+      <w:lvlText w:val="%7."/>
+      <w:lvlJc w:val="left"/>
+      <w:pPr>
+        <w:tabs>
+          <w:tab w:val="left" w:pos="2940"/>
+        </w:tabs>
+        <w:ind w:left="2940" w:leftChars="0" w:hanging="420" w:firstLineChars="0"/>
+      </w:pPr>
+      <w:rPr>
+        <w:rFonts w:hint="default"/>
+      </w:rPr>
+    </w:lvl>
+    <w:lvl w:ilvl="7" w:tentative="0">
+      <w:start w:val="1"/>
+      <w:numFmt w:val="lowerLetter"/>
+      <w:lvlText w:val="%8)"/>
+      <w:lvlJc w:val="left"/>
+      <w:pPr>
+        <w:tabs>
+          <w:tab w:val="left" w:pos="3360"/>
+        </w:tabs>
+        <w:ind w:left="3360" w:leftChars="0" w:hanging="420" w:firstLineChars="0"/>
+      </w:pPr>
+      <w:rPr>
+        <w:rFonts w:hint="default"/>
+      </w:rPr>
+    </w:lvl>
+    <w:lvl w:ilvl="8" w:tentative="0">
+      <w:start w:val="1"/>
+      <w:numFmt w:val="lowerRoman"/>
+      <w:lvlText w:val="%9."/>
+      <w:lvlJc w:val="left"/>
+      <w:pPr>
+        <w:tabs>
+          <w:tab w:val="left" w:pos="3780"/>
+        </w:tabs>
+        <w:ind w:left="3780" w:leftChars="0" w:hanging="420" w:firstLineChars="0"/>
+      </w:pPr>
+      <w:rPr>
+        <w:rFonts w:hint="default"/>
+      </w:rPr>
+    </w:lvl>
+  </w:abstractNum>
   <w:num w:numId="1">
     <w:abstractNumId w:val="0"/>
   </w:num>
@@ -5207,6 +6241,12 @@
   </w:num>
   <w:num w:numId="4">
     <w:abstractNumId w:val="3"/>
+  </w:num>
+  <w:num w:numId="5">
+    <w:abstractNumId w:val="4"/>
+  </w:num>
+  <w:num w:numId="6">
+    <w:abstractNumId w:val="5"/>
   </w:num>
 </w:numbering>
 </file>
@@ -5223,7 +6263,7 @@
   <w:latentStyles w:count="260" w:defQFormat="0" w:defUnhideWhenUsed="1" w:defSemiHidden="1" w:defUIPriority="99" w:defLockedState="0">
     <w:lsdException w:qFormat="1" w:unhideWhenUsed="0" w:uiPriority="0" w:semiHidden="0" w:name="Normal"/>
     <w:lsdException w:qFormat="1" w:unhideWhenUsed="0" w:uiPriority="0" w:semiHidden="0" w:name="heading 1"/>
-    <w:lsdException w:qFormat="1" w:uiPriority="0" w:name="heading 2"/>
+    <w:lsdException w:qFormat="1" w:uiPriority="0" w:semiHidden="0" w:name="heading 2"/>
     <w:lsdException w:qFormat="1" w:uiPriority="0" w:name="heading 3"/>
     <w:lsdException w:qFormat="1" w:uiPriority="0" w:name="heading 4"/>
     <w:lsdException w:qFormat="1" w:uiPriority="0" w:name="heading 5"/>
@@ -5286,7 +6326,7 @@
     <w:lsdException w:qFormat="1" w:unhideWhenUsed="0" w:uiPriority="0" w:semiHidden="0" w:name="Title"/>
     <w:lsdException w:unhideWhenUsed="0" w:uiPriority="0" w:semiHidden="0" w:name="Closing"/>
     <w:lsdException w:unhideWhenUsed="0" w:uiPriority="0" w:semiHidden="0" w:name="Signature"/>
-    <w:lsdException w:unhideWhenUsed="0" w:uiPriority="0" w:name="Default Paragraph Font"/>
+    <w:lsdException w:qFormat="1" w:unhideWhenUsed="0" w:uiPriority="0" w:name="Default Paragraph Font"/>
     <w:lsdException w:unhideWhenUsed="0" w:uiPriority="0" w:semiHidden="0" w:name="Body Text"/>
     <w:lsdException w:unhideWhenUsed="0" w:uiPriority="0" w:semiHidden="0" w:name="Body Text Indent"/>
     <w:lsdException w:unhideWhenUsed="0" w:uiPriority="0" w:semiHidden="0" w:name="List Continue"/>
@@ -5306,14 +6346,14 @@
     <w:lsdException w:unhideWhenUsed="0" w:uiPriority="0" w:semiHidden="0" w:name="Body Text Indent 2"/>
     <w:lsdException w:unhideWhenUsed="0" w:uiPriority="0" w:semiHidden="0" w:name="Body Text Indent 3"/>
     <w:lsdException w:unhideWhenUsed="0" w:uiPriority="0" w:semiHidden="0" w:name="Block Text"/>
-    <w:lsdException w:unhideWhenUsed="0" w:uiPriority="0" w:semiHidden="0" w:name="Hyperlink"/>
+    <w:lsdException w:qFormat="1" w:unhideWhenUsed="0" w:uiPriority="0" w:semiHidden="0" w:name="Hyperlink"/>
     <w:lsdException w:unhideWhenUsed="0" w:uiPriority="0" w:semiHidden="0" w:name="FollowedHyperlink"/>
     <w:lsdException w:qFormat="1" w:unhideWhenUsed="0" w:uiPriority="0" w:semiHidden="0" w:name="Strong"/>
     <w:lsdException w:qFormat="1" w:unhideWhenUsed="0" w:uiPriority="0" w:semiHidden="0" w:name="Emphasis"/>
     <w:lsdException w:unhideWhenUsed="0" w:uiPriority="0" w:semiHidden="0" w:name="Document Map"/>
     <w:lsdException w:unhideWhenUsed="0" w:uiPriority="0" w:semiHidden="0" w:name="Plain Text"/>
     <w:lsdException w:unhideWhenUsed="0" w:uiPriority="0" w:semiHidden="0" w:name="E-mail Signature"/>
-    <w:lsdException w:unhideWhenUsed="0" w:uiPriority="0" w:semiHidden="0" w:name="Normal (Web)"/>
+    <w:lsdException w:qFormat="1" w:unhideWhenUsed="0" w:uiPriority="0" w:semiHidden="0" w:name="Normal (Web)"/>
     <w:lsdException w:unhideWhenUsed="0" w:uiPriority="0" w:semiHidden="0" w:name="HTML Acronym"/>
     <w:lsdException w:unhideWhenUsed="0" w:uiPriority="0" w:semiHidden="0" w:name="HTML Address"/>
     <w:lsdException w:unhideWhenUsed="0" w:uiPriority="0" w:semiHidden="0" w:name="HTML Cite"/>
@@ -5324,7 +6364,7 @@
     <w:lsdException w:unhideWhenUsed="0" w:uiPriority="0" w:semiHidden="0" w:name="HTML Sample"/>
     <w:lsdException w:unhideWhenUsed="0" w:uiPriority="0" w:semiHidden="0" w:name="HTML Typewriter"/>
     <w:lsdException w:unhideWhenUsed="0" w:uiPriority="0" w:semiHidden="0" w:name="HTML Variable"/>
-    <w:lsdException w:unhideWhenUsed="0" w:uiPriority="0" w:name="Normal Table"/>
+    <w:lsdException w:qFormat="1" w:unhideWhenUsed="0" w:uiPriority="0" w:name="Normal Table"/>
     <w:lsdException w:unhideWhenUsed="0" w:uiPriority="0" w:semiHidden="0" w:name="annotation subject"/>
     <w:lsdException w:unhideWhenUsed="0" w:uiPriority="0" w:semiHidden="0" w:name="Table Simple 1"/>
     <w:lsdException w:unhideWhenUsed="0" w:uiPriority="0" w:semiHidden="0" w:name="Table Simple 2"/>
@@ -5509,11 +6549,13 @@
   <w:style w:type="character" w:default="1" w:styleId="4">
     <w:name w:val="Default Paragraph Font"/>
     <w:semiHidden/>
+    <w:qFormat/>
     <w:uiPriority w:val="0"/>
   </w:style>
   <w:style w:type="table" w:default="1" w:styleId="8">
     <w:name w:val="Normal Table"/>
     <w:semiHidden/>
+    <w:qFormat/>
     <w:uiPriority w:val="0"/>
     <w:tblPr>
       <w:tblLayout w:type="fixed"/>
@@ -5528,6 +6570,7 @@
   <w:style w:type="paragraph" w:styleId="3">
     <w:name w:val="Normal (Web)"/>
     <w:basedOn w:val="1"/>
+    <w:qFormat/>
     <w:uiPriority w:val="0"/>
     <w:pPr>
       <w:spacing w:before="0" w:beforeAutospacing="1" w:after="0" w:afterAutospacing="1"/>
@@ -5561,6 +6604,7 @@
   <w:style w:type="character" w:styleId="7">
     <w:name w:val="Hyperlink"/>
     <w:basedOn w:val="4"/>
+    <w:qFormat/>
     <w:uiPriority w:val="0"/>
     <w:rPr>
       <w:color w:val="0000FF"/>

</xml_diff>